<commit_message>
cetak surat keterangan sakit
</commit_message>
<xml_diff>
--- a/public/template/sakit.docx
+++ b/public/template/sakit.docx
@@ -37,7 +37,6 @@
           <w:szCs w:val="24"/>
         </w:rPr>
       </w:pPr>
-      <w:proofErr w:type="gramStart"/>
       <w:r>
         <w:rPr>
           <w:rFonts w:ascii="Times New Roman" w:hAnsi="Times New Roman" w:cs="Times New Roman"/>
@@ -46,7 +45,14 @@
         </w:rPr>
         <w:t>Nomor :</w:t>
       </w:r>
-      <w:proofErr w:type="gramEnd"/>
+      <w:r>
+        <w:rPr>
+          <w:rFonts w:ascii="Times New Roman" w:hAnsi="Times New Roman" w:cs="Times New Roman"/>
+          <w:sz w:val="24"/>
+          <w:szCs w:val="24"/>
+        </w:rPr>
+        <w:t xml:space="preserve"> ${nomor}</w:t>
+      </w:r>
     </w:p>
     <w:p>
       <w:pPr>
@@ -128,6 +134,12 @@
                 <w:rFonts w:ascii="Times New Roman" w:hAnsi="Times New Roman" w:cs="Times New Roman"/>
               </w:rPr>
             </w:pPr>
+            <w:r>
+              <w:rPr>
+                <w:rFonts w:ascii="Times New Roman" w:hAnsi="Times New Roman" w:cs="Times New Roman"/>
+              </w:rPr>
+              <w:t>${nama}</w:t>
+            </w:r>
           </w:p>
         </w:tc>
       </w:tr>
@@ -178,6 +190,12 @@
                 <w:rFonts w:ascii="Times New Roman" w:hAnsi="Times New Roman" w:cs="Times New Roman"/>
               </w:rPr>
             </w:pPr>
+            <w:r>
+              <w:rPr>
+                <w:rFonts w:ascii="Times New Roman" w:hAnsi="Times New Roman" w:cs="Times New Roman"/>
+              </w:rPr>
+              <w:t>${umur}</w:t>
+            </w:r>
           </w:p>
         </w:tc>
       </w:tr>
@@ -228,6 +246,12 @@
                 <w:rFonts w:ascii="Times New Roman" w:hAnsi="Times New Roman" w:cs="Times New Roman"/>
               </w:rPr>
             </w:pPr>
+            <w:r>
+              <w:rPr>
+                <w:rFonts w:ascii="Times New Roman" w:hAnsi="Times New Roman" w:cs="Times New Roman"/>
+              </w:rPr>
+              <w:t>${pekerjaan}</w:t>
+            </w:r>
           </w:p>
         </w:tc>
       </w:tr>
@@ -278,6 +302,12 @@
                 <w:rFonts w:ascii="Times New Roman" w:hAnsi="Times New Roman" w:cs="Times New Roman"/>
               </w:rPr>
             </w:pPr>
+            <w:r>
+              <w:rPr>
+                <w:rFonts w:ascii="Times New Roman" w:hAnsi="Times New Roman" w:cs="Times New Roman"/>
+              </w:rPr>
+              <w:t>${alamat}</w:t>
+            </w:r>
           </w:p>
         </w:tc>
       </w:tr>
@@ -302,27 +332,25 @@
         <w:rPr>
           <w:rFonts w:ascii="Times New Roman" w:hAnsi="Times New Roman" w:cs="Times New Roman"/>
         </w:rPr>
-        <w:t xml:space="preserve">Berdasarkan pemeriksaan klinis, yang bersangkutan dalam keadaan sakit perlu istirahat </w:t>
-      </w:r>
-      <w:proofErr w:type="gramStart"/>
-      <w:r>
-        <w:rPr>
-          <w:rFonts w:ascii="Times New Roman" w:hAnsi="Times New Roman" w:cs="Times New Roman"/>
-        </w:rPr>
-        <w:t>selama</w:t>
+        <w:t>Berdasarkan pemeriksaan klinis, yang bersangkutan dalam keadaan sakit perlu istirahat selama</w:t>
       </w:r>
       <w:r>
         <w:rPr>
           <w:rFonts w:ascii="Times New Roman" w:hAnsi="Times New Roman" w:cs="Times New Roman"/>
         </w:rPr>
-        <w:t xml:space="preserve"> :</w:t>
+        <w:t xml:space="preserve"> : ${hari} (${bil_hari</w:t>
       </w:r>
-      <w:proofErr w:type="gramEnd"/>
       <w:r>
         <w:rPr>
           <w:rFonts w:ascii="Times New Roman" w:hAnsi="Times New Roman" w:cs="Times New Roman"/>
         </w:rPr>
-        <w:t xml:space="preserve"> ${hari} (${bil_hari) hari terhitung mulai tanggal ${tgl_mulai} sampai dengan ${tgl_selesai}.</w:t>
+        <w:t>}</w:t>
+      </w:r>
+      <w:r>
+        <w:rPr>
+          <w:rFonts w:ascii="Times New Roman" w:hAnsi="Times New Roman" w:cs="Times New Roman"/>
+        </w:rPr>
+        <w:t>) hari terhitung mulai tanggal ${tgl_mulai} sampai dengan ${tgl_selesai}.</w:t>
       </w:r>
     </w:p>
     <w:p>

</xml_diff>